<commit_message>
docs/correção link repositório docs
</commit_message>
<xml_diff>
--- a/CASAR - Plano de Projeto_v0.0.docx
+++ b/CASAR - Plano de Projeto_v0.0.docx
@@ -62,12 +62,12 @@
           <wp:inline distB="0" distT="0" distL="114300" distR="114300">
             <wp:extent cx="1416050" cy="358775"/>
             <wp:effectExtent b="0" l="0" r="0" t="0"/>
-            <wp:docPr id="2" name="image2.png"/>
+            <wp:docPr id="2" name="image1.png"/>
             <a:graphic>
               <a:graphicData uri="http://schemas.openxmlformats.org/drawingml/2006/picture">
                 <pic:pic>
                   <pic:nvPicPr>
-                    <pic:cNvPr id="0" name="image2.png"/>
+                    <pic:cNvPr id="0" name="image1.png"/>
                     <pic:cNvPicPr preferRelativeResize="0"/>
                   </pic:nvPicPr>
                   <pic:blipFill>
@@ -893,12 +893,12 @@
           <wp:inline distB="0" distT="0" distL="114300" distR="114300">
             <wp:extent cx="1136015" cy="899160"/>
             <wp:effectExtent b="0" l="0" r="0" t="0"/>
-            <wp:docPr id="3" name="image1.png"/>
+            <wp:docPr id="3" name="image2.png"/>
             <a:graphic>
               <a:graphicData uri="http://schemas.openxmlformats.org/drawingml/2006/picture">
                 <pic:pic>
                   <pic:nvPicPr>
-                    <pic:cNvPr id="0" name="image1.png"/>
+                    <pic:cNvPr id="0" name="image2.png"/>
                     <pic:cNvPicPr preferRelativeResize="0"/>
                   </pic:nvPicPr>
                   <pic:blipFill>
@@ -3663,7 +3663,7 @@
     </w:p>
     <w:sdt>
       <w:sdtPr>
-        <w:id w:val="-1821381791"/>
+        <w:id w:val="-595632689"/>
         <w:docPartObj>
           <w:docPartGallery w:val="Table of Contents"/>
           <w:docPartUnique w:val="1"/>
@@ -16899,7 +16899,7 @@
             <w:u w:val="single"/>
             <w:rtl w:val="0"/>
           </w:rPr>
-          <w:t xml:space="preserve">Especificações dos Requisitos Funcionais</w:t>
+          <w:t xml:space="preserve">CASAR - DRE_v1.0</w:t>
         </w:r>
       </w:hyperlink>
       <w:r>
@@ -16930,7 +16930,7 @@
             <w:u w:val="single"/>
             <w:rtl w:val="0"/>
           </w:rPr>
-          <w:t xml:space="preserve">[CASAR] Estimativa de Tamanho</w:t>
+          <w:t xml:space="preserve">CASAR - Estimativa de Tamanho_v1.0</w:t>
         </w:r>
       </w:hyperlink>
       <w:r>
@@ -16961,7 +16961,7 @@
             <w:u w:val="single"/>
             <w:rtl w:val="0"/>
           </w:rPr>
-          <w:t xml:space="preserve">[CASAR] Estimativa de Tamanho</w:t>
+          <w:t xml:space="preserve">CASAR - Estimativa de Tamanho_v1.0</w:t>
         </w:r>
       </w:hyperlink>
       <w:r>
@@ -17642,12 +17642,12 @@
               <wp:inline distB="0" distT="0" distL="114300" distR="114300">
                 <wp:extent cx="1416050" cy="358775"/>
                 <wp:effectExtent b="0" l="0" r="0" t="0"/>
-                <wp:docPr id="5" name="image2.png"/>
+                <wp:docPr id="5" name="image1.png"/>
                 <a:graphic>
                   <a:graphicData uri="http://schemas.openxmlformats.org/drawingml/2006/picture">
                     <pic:pic>
                       <pic:nvPicPr>
-                        <pic:cNvPr id="0" name="image2.png"/>
+                        <pic:cNvPr id="0" name="image1.png"/>
                         <pic:cNvPicPr preferRelativeResize="0"/>
                       </pic:nvPicPr>
                       <pic:blipFill>
@@ -17735,12 +17735,12 @@
               <wp:inline distB="0" distT="0" distL="114300" distR="114300">
                 <wp:extent cx="455930" cy="358775"/>
                 <wp:effectExtent b="0" l="0" r="0" t="0"/>
-                <wp:docPr id="4" name="image1.png"/>
+                <wp:docPr id="4" name="image2.png"/>
                 <a:graphic>
                   <a:graphicData uri="http://schemas.openxmlformats.org/drawingml/2006/picture">
                     <pic:pic>
                       <pic:nvPicPr>
-                        <pic:cNvPr id="0" name="image1.png"/>
+                        <pic:cNvPr id="0" name="image2.png"/>
                         <pic:cNvPicPr preferRelativeResize="0"/>
                       </pic:nvPicPr>
                       <pic:blipFill>

</xml_diff>